<commit_message>
Pretty much the final project description
If everyone could take a look at this and make sure its ok
</commit_message>
<xml_diff>
--- a/docs/Project Description Semester 2.docx
+++ b/docs/Project Description Semester 2.docx
@@ -26,32 +26,13 @@
         <w:rPr>
           <w:color w:val="FF0000"/>
         </w:rPr>
-        <w:t xml:space="preserve">(Changes </w:t>
-      </w:r>
-      <w:proofErr w:type="gramStart"/>
-      <w:r>
-        <w:rPr>
-          <w:color w:val="FF0000"/>
-        </w:rPr>
-        <w:t>Are</w:t>
-      </w:r>
-      <w:proofErr w:type="gramEnd"/>
-      <w:r>
-        <w:rPr>
-          <w:color w:val="FF0000"/>
-        </w:rPr>
-        <w:t xml:space="preserve"> in red feel free to change in any way you wish)</w:t>
-      </w:r>
-    </w:p>
-    <w:p>
-      <w:r>
-        <w:t xml:space="preserve">1- Project/Game Name: </w:t>
-      </w:r>
-      <w:proofErr w:type="spellStart"/>
-      <w:r>
-        <w:t>CodeEscape</w:t>
-      </w:r>
-      <w:proofErr w:type="spellEnd"/>
+        <w:t>(Changes Are in red feel free to change in any way you wish)</w:t>
+      </w:r>
+    </w:p>
+    <w:p>
+      <w:r>
+        <w:t>1- Project/Game Name: CodeEscape</w:t>
+      </w:r>
     </w:p>
     <w:p>
       <w:r>
@@ -61,31 +42,13 @@
     <w:p/>
     <w:p>
       <w:r>
-        <w:t xml:space="preserve">2- Product Owners: Ernie </w:t>
-      </w:r>
-      <w:proofErr w:type="spellStart"/>
-      <w:r>
-        <w:t>Ledezma</w:t>
-      </w:r>
-      <w:proofErr w:type="spellEnd"/>
-      <w:r>
-        <w:t xml:space="preserve"> and Dani </w:t>
-      </w:r>
-      <w:proofErr w:type="spellStart"/>
-      <w:r>
-        <w:t>Odicho</w:t>
-      </w:r>
-      <w:proofErr w:type="spellEnd"/>
-    </w:p>
-    <w:p>
-      <w:r>
-        <w:t xml:space="preserve">    Scrum Master: Tariq </w:t>
-      </w:r>
-      <w:proofErr w:type="spellStart"/>
-      <w:r>
-        <w:t>Rafiq</w:t>
-      </w:r>
-      <w:proofErr w:type="spellEnd"/>
+        <w:t>2- Product Owners: Ernie Ledezma and Dani Odicho</w:t>
+      </w:r>
+    </w:p>
+    <w:p>
+      <w:r>
+        <w:t xml:space="preserve">    Scrum Master: Tariq Rafiq</w:t>
+      </w:r>
     </w:p>
     <w:p>
       <w:r>
@@ -95,14 +58,7 @@
         <w:rPr>
           <w:color w:val="FF0000"/>
         </w:rPr>
-        <w:t xml:space="preserve">(Abel Lawal </w:t>
-      </w:r>
-      <w:proofErr w:type="gramStart"/>
-      <w:r>
-        <w:rPr>
-          <w:color w:val="FF0000"/>
-        </w:rPr>
-        <w:t>1</w:t>
+        <w:t>(Abel Lawal 1</w:t>
       </w:r>
       <w:r>
         <w:rPr>
@@ -122,140 +78,95 @@
         <w:rPr>
           <w:color w:val="FF0000"/>
         </w:rPr>
+        <w:t xml:space="preserve">) </w:t>
+      </w:r>
+      <w:r>
+        <w:t>Oscar Lugo, Jose Pech, Abel Lawal, Kasun Hettiarachchi, and J</w:t>
+      </w:r>
+      <w:r>
+        <w:fldChar w:fldCharType="begin"/>
+      </w:r>
+      <w:r>
+        <w:instrText xml:space="preserve"> HYPERLINK "https://moodle.csun.edu/user/view.php?id=15821&amp;course=67604" \h </w:instrText>
+      </w:r>
+      <w:r>
+        <w:fldChar w:fldCharType="separate"/>
+      </w:r>
+      <w:r>
+        <w:t xml:space="preserve">oseph  </w:t>
+      </w:r>
+    </w:p>
+    <w:p>
+      <w:r>
+        <w:t xml:space="preserve">                               Pena</w:t>
+      </w:r>
+      <w:r>
+        <w:fldChar w:fldCharType="end"/>
+      </w:r>
+      <w:r>
+        <w:t>.</w:t>
+      </w:r>
+    </w:p>
+    <w:p/>
+    <w:p>
+      <w:r>
+        <w:rPr>
+          <w:color w:val="FF0000"/>
+        </w:rPr>
+        <w:t xml:space="preserve">(Delete This) </w:t>
+      </w:r>
+      <w:r>
+        <w:t>Professor James T. Bible might be brought on as a consultant for this project.</w:t>
+      </w:r>
+    </w:p>
+    <w:p/>
+    <w:p>
+      <w:r>
+        <w:t>3- The objective of this project is to create a first-person game which will assist players in learning the basics of Java. The potential customers for this product will be students who are taking an introductory course in Java and for those who are interested in learning the language. Normally, Java is learned through the classroom or through online guides. This product can be very useful to the customer, since it offers a different and fun manner in which to learn a programming language.</w:t>
+      </w:r>
+    </w:p>
+    <w:p/>
+    <w:p>
+      <w:pPr>
+        <w:rPr>
+          <w:color w:val="FF0000"/>
+        </w:rPr>
+      </w:pPr>
+      <w:r>
+        <w:rPr>
+          <w:color w:val="FF0000"/>
+        </w:rPr>
+        <w:t>(The objective of this project is to create an education</w:t>
+      </w:r>
+      <w:r>
+        <w:rPr>
+          <w:color w:val="FF0000"/>
+        </w:rPr>
+        <w:t>al</w:t>
+      </w:r>
+      <w:r>
+        <w:rPr>
+          <w:color w:val="FF0000"/>
+        </w:rPr>
+        <w:t xml:space="preserve"> first-person game that will teach players the basics of java. The expected customer’s for this product will be students who are taking an introductory course in Java and for those who are interested in learning the language. Normally, Java is learned through the classroom or through online guides. This product can be very useful to the customer, since it offers a different, scary and fun manner in which to learn a programming language.</w:t>
+      </w:r>
+      <w:r>
+        <w:rPr>
+          <w:color w:val="FF0000"/>
+        </w:rPr>
         <w:t>)</w:t>
       </w:r>
-      <w:proofErr w:type="gramEnd"/>
-      <w:r>
-        <w:rPr>
-          <w:color w:val="FF0000"/>
-        </w:rPr>
-        <w:t xml:space="preserve"> </w:t>
-      </w:r>
-      <w:r>
-        <w:t xml:space="preserve">Oscar Lugo, Jose </w:t>
-      </w:r>
-      <w:proofErr w:type="spellStart"/>
-      <w:r>
-        <w:t>Pech</w:t>
-      </w:r>
-      <w:proofErr w:type="spellEnd"/>
-      <w:r>
-        <w:t xml:space="preserve">, Abel Lawal, </w:t>
-      </w:r>
-      <w:proofErr w:type="spellStart"/>
-      <w:r>
-        <w:t>Kasun</w:t>
-      </w:r>
-      <w:proofErr w:type="spellEnd"/>
-      <w:r>
-        <w:t xml:space="preserve"> </w:t>
-      </w:r>
-      <w:proofErr w:type="spellStart"/>
-      <w:r>
-        <w:t>Hettiarachchi</w:t>
-      </w:r>
-      <w:proofErr w:type="spellEnd"/>
-      <w:r>
-        <w:t>, and J</w:t>
-      </w:r>
-      <w:r>
-        <w:fldChar w:fldCharType="begin"/>
-      </w:r>
-      <w:r>
-        <w:instrText xml:space="preserve"> HYPERLINK "https://moodle.csun.edu/user/view.php?id=15821&amp;course=67604" \h </w:instrText>
-      </w:r>
-      <w:r>
-        <w:fldChar w:fldCharType="separate"/>
-      </w:r>
-      <w:r>
-        <w:t xml:space="preserve">oseph  </w:t>
-      </w:r>
-    </w:p>
-    <w:p>
-      <w:r>
-        <w:t xml:space="preserve">                               Pena</w:t>
-      </w:r>
-      <w:r>
-        <w:fldChar w:fldCharType="end"/>
-      </w:r>
-      <w:r>
-        <w:t>.</w:t>
-      </w:r>
     </w:p>
     <w:p/>
     <w:p>
       <w:r>
-        <w:rPr>
-          <w:color w:val="FF0000"/>
-        </w:rPr>
-        <w:t xml:space="preserve">(Delete This) </w:t>
-      </w:r>
-      <w:r>
-        <w:t>Professor James T. Bible might be brought on as a consultant for this project.</w:t>
-      </w:r>
-    </w:p>
-    <w:p/>
-    <w:p>
-      <w:r>
-        <w:t>3- The objective of this project is to create a first-person game which will assist players in learning the basics of Java. The potential customers for this product will be students who are taking an introductory course in Java and for those who are interested in learning the language. Normally, Java is learned through the classroom or through online guides. This product can be very useful to the customer, since it offers a different and fun manner in which to learn a programming language.</w:t>
-      </w:r>
-    </w:p>
-    <w:p/>
-    <w:p>
-      <w:pPr>
-        <w:rPr>
-          <w:color w:val="FF0000"/>
-        </w:rPr>
-      </w:pPr>
-      <w:r>
-        <w:rPr>
-          <w:color w:val="FF0000"/>
-        </w:rPr>
-        <w:t>(The objective of this project is to create an education</w:t>
-      </w:r>
-      <w:r>
-        <w:rPr>
-          <w:color w:val="FF0000"/>
-        </w:rPr>
-        <w:t>al</w:t>
-      </w:r>
-      <w:r>
-        <w:rPr>
-          <w:color w:val="FF0000"/>
-        </w:rPr>
-        <w:t xml:space="preserve"> first-person game that will teach players the basics of java. The expected customer’s for this product will be students who are taking an introductory course in Java and for those who are interested in learning the language. Normally, Java is learned through the classroom or through online guides. This product can be very useful to the customer, since it offers a different, scary and fun manner in which to learn a programming language.</w:t>
-      </w:r>
-      <w:r>
-        <w:rPr>
-          <w:color w:val="FF0000"/>
-        </w:rPr>
-        <w:t>)</w:t>
-      </w:r>
-    </w:p>
-    <w:p/>
-    <w:p>
-      <w:r>
         <w:t xml:space="preserve">4- </w:t>
       </w:r>
       <w:r>
         <w:rPr>
           <w:color w:val="FF0000"/>
         </w:rPr>
-        <w:t xml:space="preserve">(These are the </w:t>
-      </w:r>
-      <w:proofErr w:type="gramStart"/>
-      <w:r>
-        <w:rPr>
-          <w:color w:val="FF0000"/>
-        </w:rPr>
-        <w:t>characteristics:</w:t>
-      </w:r>
-      <w:proofErr w:type="gramEnd"/>
-      <w:r>
-        <w:rPr>
-          <w:color w:val="FF0000"/>
-        </w:rPr>
-        <w:t>)</w:t>
+        <w:t>(These are the characteristics:)</w:t>
       </w:r>
     </w:p>
     <w:p/>
@@ -606,21 +517,31 @@
         <w:rPr>
           <w:color w:val="FF0000"/>
         </w:rPr>
-        <w:t>Last semester everyone’s availability was pretty similar and we were able to meet weekly for”‘</w:t>
-      </w:r>
-      <w:proofErr w:type="spellStart"/>
-      <w:r>
-        <w:rPr>
-          <w:color w:val="FF0000"/>
-        </w:rPr>
-        <w:t>wingstop</w:t>
-      </w:r>
-      <w:proofErr w:type="spellEnd"/>
-      <w:r>
-        <w:rPr>
-          <w:color w:val="FF0000"/>
-        </w:rPr>
-        <w:t xml:space="preserve">” meetings. </w:t>
+        <w:t>Last semester everyone’s availability was pretty similar and we were able to meet weekly for</w:t>
+      </w:r>
+      <w:r>
+        <w:rPr>
+          <w:color w:val="FF0000"/>
+        </w:rPr>
+        <w:t xml:space="preserve"> “</w:t>
+      </w:r>
+      <w:r>
+        <w:rPr>
+          <w:color w:val="FF0000"/>
+        </w:rPr>
+        <w:t>wing</w:t>
+      </w:r>
+      <w:r>
+        <w:rPr>
+          <w:color w:val="FF0000"/>
+        </w:rPr>
+        <w:t>-</w:t>
+      </w:r>
+      <w:r>
+        <w:rPr>
+          <w:color w:val="FF0000"/>
+        </w:rPr>
+        <w:t xml:space="preserve">stop” meetings. </w:t>
       </w:r>
     </w:p>
     <w:p>
@@ -654,14 +575,12 @@
         </w:rPr>
         <w:t xml:space="preserve">Unity and C# were learned pretty quickly. There are numerous tutorials on </w:t>
       </w:r>
-      <w:proofErr w:type="spellStart"/>
-      <w:r>
-        <w:rPr>
-          <w:color w:val="FF0000"/>
-        </w:rPr>
-        <w:t>youtube</w:t>
-      </w:r>
-      <w:proofErr w:type="spellEnd"/>
+      <w:r>
+        <w:rPr>
+          <w:color w:val="FF0000"/>
+        </w:rPr>
+        <w:t>YouTube</w:t>
+      </w:r>
       <w:r>
         <w:rPr>
           <w:color w:val="FF0000"/>
@@ -761,12 +680,7 @@
         <w:contextualSpacing/>
       </w:pPr>
       <w:r>
-        <w:t>Failure to resolve the re</w:t>
-      </w:r>
-      <w:bookmarkStart w:id="0" w:name="_GoBack"/>
-      <w:bookmarkEnd w:id="0"/>
-      <w:r>
-        <w:t>sponsibilities between team members</w:t>
+        <w:t>Failure to resolve the responsibilities between team members</w:t>
       </w:r>
     </w:p>
     <w:p>
@@ -777,6 +691,25 @@
         </w:numPr>
         <w:ind w:hanging="359"/>
         <w:contextualSpacing/>
+        <w:rPr>
+          <w:color w:val="FF0000"/>
+        </w:rPr>
+      </w:pPr>
+      <w:r>
+        <w:rPr>
+          <w:color w:val="FF0000"/>
+        </w:rPr>
+        <w:t xml:space="preserve">The appointment of a scrum master helped. As he had overall authority on all issues between team members there was a clear of chain of command to resolve any disagreements. </w:t>
+      </w:r>
+    </w:p>
+    <w:p>
+      <w:pPr>
+        <w:numPr>
+          <w:ilvl w:val="0"/>
+          <w:numId w:val="2"/>
+        </w:numPr>
+        <w:ind w:hanging="359"/>
+        <w:contextualSpacing/>
       </w:pPr>
       <w:r>
         <w:t>Making sure the project requirements don’t change drastically</w:t>
@@ -790,8 +723,34 @@
         </w:numPr>
         <w:ind w:hanging="359"/>
         <w:contextualSpacing/>
-      </w:pPr>
-      <w:r>
+        <w:rPr>
+          <w:color w:val="FF0000"/>
+        </w:rPr>
+      </w:pPr>
+      <w:r>
+        <w:rPr>
+          <w:color w:val="FF0000"/>
+        </w:rPr>
+        <w:t xml:space="preserve">The product owners had a clear vision of the project and any changes have only strengthened the overall design of the </w:t>
+      </w:r>
+      <w:r>
+        <w:rPr>
+          <w:color w:val="FF0000"/>
+        </w:rPr>
+        <w:t xml:space="preserve">project rather derail it. </w:t>
+      </w:r>
+    </w:p>
+    <w:p>
+      <w:pPr>
+        <w:numPr>
+          <w:ilvl w:val="0"/>
+          <w:numId w:val="2"/>
+        </w:numPr>
+        <w:ind w:hanging="359"/>
+        <w:contextualSpacing/>
+      </w:pPr>
+      <w:r>
+        <w:lastRenderedPageBreak/>
         <w:t>Make sure the communication between team members stays strong at all times</w:t>
       </w:r>
     </w:p>
@@ -803,9 +762,83 @@
         </w:numPr>
         <w:ind w:hanging="359"/>
         <w:contextualSpacing/>
+        <w:rPr>
+          <w:color w:val="FF0000"/>
+        </w:rPr>
+      </w:pPr>
+      <w:r>
+        <w:rPr>
+          <w:color w:val="FF0000"/>
+        </w:rPr>
+        <w:t>With frequently weekly meetings, on site and of site it was easy to keep in contact. Also every one exchanged emails; we created a google drive to sync our changes, and through github we can all work remotely on the project.</w:t>
+      </w:r>
+    </w:p>
+    <w:p>
+      <w:pPr>
+        <w:numPr>
+          <w:ilvl w:val="0"/>
+          <w:numId w:val="2"/>
+        </w:numPr>
+        <w:ind w:hanging="359"/>
+        <w:contextualSpacing/>
       </w:pPr>
       <w:r>
         <w:t xml:space="preserve">Trying to find the perfect balance of difficulty for a beginner programmer </w:t>
+      </w:r>
+    </w:p>
+    <w:p>
+      <w:pPr>
+        <w:numPr>
+          <w:ilvl w:val="0"/>
+          <w:numId w:val="2"/>
+        </w:numPr>
+        <w:ind w:hanging="359"/>
+        <w:contextualSpacing/>
+        <w:rPr>
+          <w:color w:val="FF0000"/>
+        </w:rPr>
+      </w:pPr>
+      <w:r>
+        <w:rPr>
+          <w:color w:val="FF0000"/>
+        </w:rPr>
+        <w:t>This risk is very tricky as trying to find the balance between fun and educational is very tricky. But we are erring or the side of simplicity. We are hoping to install the fundamentals of programming rather than showing a sample program.</w:t>
+      </w:r>
+    </w:p>
+    <w:p>
+      <w:pPr>
+        <w:contextualSpacing/>
+        <w:rPr>
+          <w:color w:val="FF0000"/>
+        </w:rPr>
+      </w:pPr>
+    </w:p>
+    <w:p>
+      <w:pPr>
+        <w:contextualSpacing/>
+        <w:rPr>
+          <w:color w:val="FF0000"/>
+        </w:rPr>
+      </w:pPr>
+      <w:r>
+        <w:rPr>
+          <w:color w:val="FF0000"/>
+        </w:rPr>
+        <w:t>New Risks for Semester 2</w:t>
+      </w:r>
+    </w:p>
+    <w:p>
+      <w:pPr>
+        <w:contextualSpacing/>
+        <w:rPr>
+          <w:color w:val="FF0000"/>
+        </w:rPr>
+      </w:pPr>
+      <w:r>
+        <w:rPr>
+          <w:color w:val="FF0000"/>
+        </w:rPr>
+        <w:t xml:space="preserve"> </w:t>
       </w:r>
     </w:p>
     <w:p>
@@ -879,6 +912,54 @@
         </w:rPr>
         <w:t xml:space="preserve">he project is tracked using a variety of tools, such as the MIT schedule and the transcribing the meeting notes taken every sprint meeting, into sprint retrospectives. </w:t>
       </w:r>
+    </w:p>
+    <w:p>
+      <w:pPr>
+        <w:rPr>
+          <w:color w:val="FF0000"/>
+        </w:rPr>
+      </w:pPr>
+    </w:p>
+    <w:p>
+      <w:pPr>
+        <w:rPr>
+          <w:color w:val="FF0000"/>
+        </w:rPr>
+      </w:pPr>
+      <w:r>
+        <w:rPr>
+          <w:color w:val="FF0000"/>
+        </w:rPr>
+        <w:t xml:space="preserve">10. The process from the first semester seems to be working well. The one level each sprint gives us a playable level very quickly. </w:t>
+      </w:r>
+      <w:r>
+        <w:rPr>
+          <w:color w:val="FF0000"/>
+        </w:rPr>
+        <w:t xml:space="preserve">It should also give us enough time to polish the levels by improving artwork and playability. Therefore we will keep the same procedure but we will constantly be evaluating the procedures to make sure that they are working effectively. </w:t>
+      </w:r>
+      <w:bookmarkStart w:id="0" w:name="_GoBack"/>
+      <w:bookmarkEnd w:id="0"/>
+      <w:r>
+        <w:rPr>
+          <w:color w:val="FF0000"/>
+        </w:rPr>
+        <w:t xml:space="preserve"> </w:t>
+      </w:r>
+    </w:p>
+    <w:p>
+      <w:pPr>
+        <w:rPr>
+          <w:color w:val="FF0000"/>
+        </w:rPr>
+      </w:pPr>
+    </w:p>
+    <w:p>
+      <w:pPr>
+        <w:rPr>
+          <w:color w:val="FF0000"/>
+        </w:rPr>
+      </w:pPr>
     </w:p>
     <w:sectPr>
       <w:pgSz w:w="12240" w:h="15840"/>

</xml_diff>

<commit_message>
Complete Project Description 2
see title
</commit_message>
<xml_diff>
--- a/docs/Project Description Semester 2.docx
+++ b/docs/Project Description Semester 2.docx
@@ -12,863 +12,1043 @@
           <w:b/>
           <w:sz w:val="36"/>
         </w:rPr>
-        <w:t>COMP 490L HWK1</w:t>
+        <w:t>COMP 491</w:t>
+      </w:r>
+      <w:r>
+        <w:rPr>
+          <w:b/>
+          <w:sz w:val="36"/>
+        </w:rPr>
+        <w:t>L HWK1</w:t>
       </w:r>
     </w:p>
     <w:p/>
     <w:p>
+      <w:r>
+        <w:t xml:space="preserve">1- Project/Game Name: </w:t>
+      </w:r>
+      <w:proofErr w:type="spellStart"/>
+      <w:r>
+        <w:t>CodeEscape</w:t>
+      </w:r>
+      <w:proofErr w:type="spellEnd"/>
+    </w:p>
+    <w:p>
+      <w:r>
+        <w:t>The name of the game is based on how the in-game character must learn Java to escape from a dungeon.</w:t>
+      </w:r>
+    </w:p>
+    <w:p/>
+    <w:p>
+      <w:r>
+        <w:t xml:space="preserve">2- Product Owners: Ernie </w:t>
+      </w:r>
+      <w:proofErr w:type="spellStart"/>
+      <w:r>
+        <w:t>Ledezma</w:t>
+      </w:r>
+      <w:proofErr w:type="spellEnd"/>
+      <w:r>
+        <w:t xml:space="preserve"> and Dani </w:t>
+      </w:r>
+      <w:proofErr w:type="spellStart"/>
+      <w:r>
+        <w:t>Odicho</w:t>
+      </w:r>
+      <w:proofErr w:type="spellEnd"/>
+    </w:p>
+    <w:p>
+      <w:r>
+        <w:t xml:space="preserve">    Scrum Master: Tariq Rafiq</w:t>
+      </w:r>
+    </w:p>
+    <w:p>
+      <w:r>
+        <w:t xml:space="preserve">    Team Members: Oscar Lugo, Jose </w:t>
+      </w:r>
+      <w:proofErr w:type="spellStart"/>
+      <w:r>
+        <w:t>Pech</w:t>
+      </w:r>
+      <w:proofErr w:type="spellEnd"/>
+      <w:r>
+        <w:t xml:space="preserve">, Abel </w:t>
+      </w:r>
+      <w:proofErr w:type="spellStart"/>
+      <w:r>
+        <w:t>Lawal</w:t>
+      </w:r>
+      <w:proofErr w:type="spellEnd"/>
+      <w:r>
+        <w:t xml:space="preserve">, </w:t>
+      </w:r>
+      <w:proofErr w:type="spellStart"/>
+      <w:r>
+        <w:t>Kasun</w:t>
+      </w:r>
+      <w:proofErr w:type="spellEnd"/>
+      <w:r>
+        <w:t xml:space="preserve"> </w:t>
+      </w:r>
+      <w:proofErr w:type="spellStart"/>
+      <w:r>
+        <w:t>Hettiarachchi</w:t>
+      </w:r>
+      <w:proofErr w:type="spellEnd"/>
+      <w:r>
+        <w:t>, and J</w:t>
+      </w:r>
+      <w:r>
+        <w:fldChar w:fldCharType="begin"/>
+      </w:r>
+      <w:r>
+        <w:instrText xml:space="preserve"> HYPERLINK "https://moodle.csun.edu/user/view.php?id=15821&amp;course=67604" \h </w:instrText>
+      </w:r>
+      <w:r>
+        <w:fldChar w:fldCharType="separate"/>
+      </w:r>
+      <w:r>
+        <w:t xml:space="preserve">oseph  </w:t>
+      </w:r>
+    </w:p>
+    <w:p>
+      <w:r>
+        <w:t xml:space="preserve">                               Pena</w:t>
+      </w:r>
+      <w:r>
+        <w:fldChar w:fldCharType="end"/>
+      </w:r>
+      <w:r>
+        <w:t>.</w:t>
+      </w:r>
+    </w:p>
+    <w:p>
+      <w:pPr>
+        <w:rPr>
+          <w:color w:val="auto"/>
+        </w:rPr>
+      </w:pPr>
+    </w:p>
+    <w:p>
+      <w:pPr>
+        <w:rPr>
+          <w:color w:val="auto"/>
+        </w:rPr>
+      </w:pPr>
+      <w:r>
+        <w:rPr>
+          <w:color w:val="auto"/>
+        </w:rPr>
+        <w:t xml:space="preserve">3- The </w:t>
+      </w:r>
+      <w:r>
+        <w:rPr>
+          <w:color w:val="auto"/>
+        </w:rPr>
+        <w:t>objective of this project is to create an education</w:t>
+      </w:r>
+      <w:r>
+        <w:rPr>
+          <w:color w:val="auto"/>
+        </w:rPr>
+        <w:t>al</w:t>
+      </w:r>
+      <w:r>
+        <w:rPr>
+          <w:color w:val="auto"/>
+        </w:rPr>
+        <w:t xml:space="preserve"> first-person game that will teach players the basics of java. The expected customer’s for this product will be students who are taking an introductory course in Java and for those who are interested in learning the language. Normally, Java is learned through the classroom or through online guides. This product can be very useful to the customer, since it offers a different, scary and fun manner in which to learn a programming language.</w:t>
+      </w:r>
+      <w:r>
+        <w:rPr>
+          <w:color w:val="auto"/>
+        </w:rPr>
+        <w:t>)</w:t>
+      </w:r>
+    </w:p>
+    <w:p/>
+    <w:p>
+      <w:pPr>
+        <w:rPr>
+          <w:color w:val="auto"/>
+        </w:rPr>
+      </w:pPr>
+      <w:r>
+        <w:t xml:space="preserve">4- </w:t>
+      </w:r>
+      <w:r>
+        <w:rPr>
+          <w:color w:val="auto"/>
+        </w:rPr>
+        <w:t>These are the characteristics:</w:t>
+      </w:r>
+    </w:p>
+    <w:p/>
+    <w:p>
+      <w:pPr>
+        <w:numPr>
+          <w:ilvl w:val="0"/>
+          <w:numId w:val="3"/>
+        </w:numPr>
+        <w:ind w:hanging="359"/>
+        <w:contextualSpacing/>
+      </w:pPr>
+      <w:r>
+        <w:t>The game shall be made for the PC platform</w:t>
+      </w:r>
+    </w:p>
+    <w:p>
+      <w:pPr>
+        <w:numPr>
+          <w:ilvl w:val="0"/>
+          <w:numId w:val="3"/>
+        </w:numPr>
+        <w:ind w:hanging="359"/>
+        <w:contextualSpacing/>
+      </w:pPr>
+      <w:r>
+        <w:t>The game shall be made using the Unity Game Engine</w:t>
+      </w:r>
+      <w:r>
+        <w:t xml:space="preserve"> and Blender</w:t>
+      </w:r>
+    </w:p>
+    <w:p>
+      <w:pPr>
+        <w:numPr>
+          <w:ilvl w:val="0"/>
+          <w:numId w:val="3"/>
+        </w:numPr>
+        <w:ind w:hanging="359"/>
+        <w:contextualSpacing/>
+      </w:pPr>
+      <w:r>
+        <w:t>The game shall be programmed in C#</w:t>
+      </w:r>
+    </w:p>
+    <w:p>
+      <w:pPr>
+        <w:numPr>
+          <w:ilvl w:val="0"/>
+          <w:numId w:val="3"/>
+        </w:numPr>
+        <w:ind w:hanging="359"/>
+        <w:contextualSpacing/>
+      </w:pPr>
+      <w:r>
+        <w:t>The game shall have 10 puzzles/tasks for the player to complete</w:t>
+      </w:r>
+      <w:r>
+        <w:t xml:space="preserve"> (6 levels will be completed during the second semester)</w:t>
+      </w:r>
+    </w:p>
+    <w:p>
+      <w:pPr>
+        <w:numPr>
+          <w:ilvl w:val="0"/>
+          <w:numId w:val="3"/>
+        </w:numPr>
+        <w:ind w:hanging="359"/>
+        <w:contextualSpacing/>
+      </w:pPr>
+      <w:r>
+        <w:t>The game should teach the gamer the basics of Java programming</w:t>
+      </w:r>
+    </w:p>
+    <w:p/>
+    <w:p>
+      <w:r>
+        <w:t xml:space="preserve">These requirements will be expanded upon throughout the duration of the project. It is also possible that there will be more requirements added if time allows. </w:t>
+      </w:r>
+    </w:p>
+    <w:p/>
+    <w:p>
+      <w:pPr>
+        <w:rPr>
+          <w:color w:val="auto"/>
+        </w:rPr>
+      </w:pPr>
+      <w:r>
+        <w:rPr>
+          <w:color w:val="auto"/>
+        </w:rPr>
+        <w:t xml:space="preserve">5- For the </w:t>
+      </w:r>
+      <w:r>
+        <w:rPr>
+          <w:color w:val="auto"/>
+        </w:rPr>
+        <w:t>second</w:t>
+      </w:r>
+      <w:r>
+        <w:rPr>
+          <w:color w:val="auto"/>
+        </w:rPr>
+        <w:t xml:space="preserve"> semester, these tasks should be accomplished:</w:t>
+      </w:r>
+    </w:p>
+    <w:p>
+      <w:pPr>
+        <w:pStyle w:val="ListParagraph"/>
+        <w:numPr>
+          <w:ilvl w:val="0"/>
+          <w:numId w:val="5"/>
+        </w:numPr>
+        <w:rPr>
+          <w:color w:val="auto"/>
+        </w:rPr>
+      </w:pPr>
+      <w:r>
+        <w:rPr>
+          <w:color w:val="auto"/>
+        </w:rPr>
+        <w:t>Complete the remaining 6</w:t>
+      </w:r>
+      <w:r>
+        <w:rPr>
+          <w:color w:val="auto"/>
+        </w:rPr>
+        <w:t xml:space="preserve"> puzzles.</w:t>
+      </w:r>
+    </w:p>
+    <w:p>
+      <w:pPr>
+        <w:pStyle w:val="ListParagraph"/>
+        <w:numPr>
+          <w:ilvl w:val="0"/>
+          <w:numId w:val="5"/>
+        </w:numPr>
+        <w:rPr>
+          <w:color w:val="auto"/>
+        </w:rPr>
+      </w:pPr>
+      <w:r>
+        <w:rPr>
+          <w:color w:val="auto"/>
+        </w:rPr>
+        <w:t>Polish both the artwork of game and the UI</w:t>
+      </w:r>
+    </w:p>
+    <w:p>
+      <w:pPr>
+        <w:pStyle w:val="ListParagraph"/>
+        <w:numPr>
+          <w:ilvl w:val="0"/>
+          <w:numId w:val="5"/>
+        </w:numPr>
+        <w:rPr>
+          <w:color w:val="auto"/>
+        </w:rPr>
+      </w:pPr>
+      <w:r>
+        <w:rPr>
+          <w:color w:val="auto"/>
+        </w:rPr>
+        <w:t>Add more cut-scenes (if time allows)</w:t>
+      </w:r>
+    </w:p>
+    <w:p>
+      <w:pPr>
+        <w:pStyle w:val="ListParagraph"/>
+        <w:numPr>
+          <w:ilvl w:val="0"/>
+          <w:numId w:val="5"/>
+        </w:numPr>
+        <w:rPr>
+          <w:color w:val="auto"/>
+        </w:rPr>
+      </w:pPr>
+      <w:r>
+        <w:rPr>
+          <w:color w:val="auto"/>
+        </w:rPr>
+        <w:t>Add voice acting to certain scenes</w:t>
+      </w:r>
+    </w:p>
+    <w:p>
+      <w:pPr>
+        <w:pStyle w:val="ListParagraph"/>
+        <w:numPr>
+          <w:ilvl w:val="0"/>
+          <w:numId w:val="5"/>
+        </w:numPr>
+        <w:rPr>
+          <w:color w:val="auto"/>
+        </w:rPr>
+      </w:pPr>
+      <w:r>
+        <w:rPr>
+          <w:color w:val="auto"/>
+        </w:rPr>
+        <w:t>Adding hints and quizzes to existing puzzles.</w:t>
+      </w:r>
+    </w:p>
+    <w:p>
+      <w:pPr>
+        <w:rPr>
+          <w:color w:val="auto"/>
+        </w:rPr>
+      </w:pPr>
+    </w:p>
+    <w:p>
+      <w:pPr>
+        <w:rPr>
+          <w:color w:val="auto"/>
+        </w:rPr>
+      </w:pPr>
+      <w:r>
+        <w:rPr>
+          <w:color w:val="auto"/>
+        </w:rPr>
+        <w:t xml:space="preserve">The second half of the semester will be used to finish the game. This includes finishing the rest of the planned 10 puzzles. But in addition to this it includes fleshing out the game. This will be accomplished by adding hints and quizzes, cut-scenes and voice acting to complete the video game experience. In the same fashion as the first semester tasks will be assigned to individual members each sprint and then be compiled into a finished product. Towards the end of the semester the focus will shift towards testing and quality control of the software product. </w:t>
+      </w:r>
+    </w:p>
+    <w:p/>
+    <w:p>
       <w:pPr>
         <w:rPr>
           <w:color w:val="FF0000"/>
         </w:rPr>
       </w:pPr>
       <w:r>
+        <w:t xml:space="preserve">6- </w:t>
+      </w:r>
+      <w:r>
+        <w:t xml:space="preserve">During the first semester, we were able to develop approximately 4000 lines of code. We also used 26000 lines of generated code. For the second semester, we plan to develop at least 6000 lines of code to complete the project.  </w:t>
+      </w:r>
+    </w:p>
+    <w:p/>
+    <w:p>
+      <w:pPr>
+        <w:rPr>
+          <w:color w:val="4F81BD" w:themeColor="accent1"/>
+        </w:rPr>
+      </w:pPr>
+      <w:r>
+        <w:rPr>
+          <w:color w:val="auto"/>
+        </w:rPr>
+        <w:t>7- Potential Risks are:</w:t>
+      </w:r>
+      <w:r>
+        <w:rPr>
+          <w:color w:val="auto"/>
+        </w:rPr>
+        <w:t xml:space="preserve"> </w:t>
+      </w:r>
+      <w:r>
+        <w:rPr>
+          <w:color w:val="4F81BD" w:themeColor="accent1"/>
+        </w:rPr>
+        <w:t>(Status in blue</w:t>
+      </w:r>
+      <w:r>
+        <w:rPr>
+          <w:color w:val="4F81BD" w:themeColor="accent1"/>
+        </w:rPr>
+        <w:t>)</w:t>
+      </w:r>
+    </w:p>
+    <w:p>
+      <w:pPr>
+        <w:rPr>
+          <w:color w:val="auto"/>
+        </w:rPr>
+      </w:pPr>
+    </w:p>
+    <w:p>
+      <w:pPr>
+        <w:numPr>
+          <w:ilvl w:val="0"/>
+          <w:numId w:val="2"/>
+        </w:numPr>
+        <w:ind w:hanging="359"/>
+        <w:contextualSpacing/>
+      </w:pPr>
+      <w:r>
+        <w:t>Whether each project member has enough time to work on their assignment during the course of the sprints</w:t>
+      </w:r>
+    </w:p>
+    <w:p>
+      <w:pPr>
+        <w:numPr>
+          <w:ilvl w:val="0"/>
+          <w:numId w:val="2"/>
+        </w:numPr>
+        <w:ind w:hanging="359"/>
+        <w:contextualSpacing/>
+        <w:rPr>
+          <w:color w:val="4F81BD" w:themeColor="accent1"/>
+        </w:rPr>
+      </w:pPr>
+      <w:r>
+        <w:rPr>
+          <w:color w:val="4F81BD" w:themeColor="accent1"/>
+        </w:rPr>
+        <w:t xml:space="preserve">Over the course of the semester each project member’s time </w:t>
+      </w:r>
+      <w:r>
+        <w:rPr>
+          <w:color w:val="4F81BD" w:themeColor="accent1"/>
+        </w:rPr>
+        <w:t>availability changed gradually, however any time a member was runni</w:t>
+      </w:r>
+      <w:r>
+        <w:rPr>
+          <w:color w:val="4F81BD" w:themeColor="accent1"/>
+        </w:rPr>
+        <w:t>ng behind we just informed our Scrum M</w:t>
+      </w:r>
+      <w:r>
+        <w:rPr>
+          <w:color w:val="4F81BD" w:themeColor="accent1"/>
+        </w:rPr>
+        <w:t xml:space="preserve">aster and things were moved around. Sometimes it meant that tasks were modified or that the schedule was altered. </w:t>
+      </w:r>
+    </w:p>
+    <w:p>
+      <w:pPr>
+        <w:numPr>
+          <w:ilvl w:val="0"/>
+          <w:numId w:val="2"/>
+        </w:numPr>
+        <w:ind w:hanging="359"/>
+        <w:contextualSpacing/>
+      </w:pPr>
+      <w:r>
+        <w:t>Finding adequate time to meet with team members outside of the lab sessions</w:t>
+      </w:r>
+    </w:p>
+    <w:p>
+      <w:pPr>
+        <w:numPr>
+          <w:ilvl w:val="0"/>
+          <w:numId w:val="2"/>
+        </w:numPr>
+        <w:ind w:hanging="359"/>
+        <w:contextualSpacing/>
+        <w:rPr>
+          <w:color w:val="4F81BD" w:themeColor="accent1"/>
+        </w:rPr>
+      </w:pPr>
+      <w:r>
+        <w:rPr>
+          <w:color w:val="4F81BD" w:themeColor="accent1"/>
+        </w:rPr>
+        <w:t>Last semester everyone’s availability was pretty similar and we were able to meet weekly for</w:t>
+      </w:r>
+      <w:r>
+        <w:rPr>
+          <w:color w:val="4F81BD" w:themeColor="accent1"/>
+        </w:rPr>
+        <w:t xml:space="preserve"> “</w:t>
+      </w:r>
+      <w:r>
+        <w:rPr>
+          <w:color w:val="4F81BD" w:themeColor="accent1"/>
+        </w:rPr>
+        <w:t>wing</w:t>
+      </w:r>
+      <w:r>
+        <w:rPr>
+          <w:color w:val="4F81BD" w:themeColor="accent1"/>
+        </w:rPr>
+        <w:t>-</w:t>
+      </w:r>
+      <w:r>
+        <w:rPr>
+          <w:color w:val="4F81BD" w:themeColor="accent1"/>
+        </w:rPr>
+        <w:t xml:space="preserve">stop” meetings. </w:t>
+      </w:r>
+    </w:p>
+    <w:p>
+      <w:pPr>
+        <w:numPr>
+          <w:ilvl w:val="0"/>
+          <w:numId w:val="2"/>
+        </w:numPr>
+        <w:ind w:hanging="359"/>
+        <w:contextualSpacing/>
+      </w:pPr>
+      <w:r>
+        <w:t>How long it will take for Unity and C# to be learned</w:t>
+      </w:r>
+    </w:p>
+    <w:p>
+      <w:pPr>
+        <w:numPr>
+          <w:ilvl w:val="0"/>
+          <w:numId w:val="2"/>
+        </w:numPr>
+        <w:ind w:hanging="359"/>
+        <w:contextualSpacing/>
+        <w:rPr>
+          <w:color w:val="4F81BD" w:themeColor="accent1"/>
+        </w:rPr>
+      </w:pPr>
+      <w:r>
+        <w:rPr>
+          <w:color w:val="4F81BD" w:themeColor="accent1"/>
+        </w:rPr>
+        <w:t xml:space="preserve">Unity and C# were learned pretty quickly. There are numerous tutorials on </w:t>
+      </w:r>
+      <w:r>
+        <w:rPr>
+          <w:color w:val="4F81BD" w:themeColor="accent1"/>
+        </w:rPr>
+        <w:t>YouTube</w:t>
+      </w:r>
+      <w:r>
+        <w:rPr>
+          <w:color w:val="4F81BD" w:themeColor="accent1"/>
+        </w:rPr>
+        <w:t xml:space="preserve"> for </w:t>
+      </w:r>
+      <w:r>
+        <w:rPr>
+          <w:color w:val="4F81BD" w:themeColor="accent1"/>
+        </w:rPr>
+        <w:t>Unity which really helped. C# is very similar to Java so the learning curve was not too bad.</w:t>
+      </w:r>
+    </w:p>
+    <w:p>
+      <w:pPr>
+        <w:numPr>
+          <w:ilvl w:val="0"/>
+          <w:numId w:val="2"/>
+        </w:numPr>
+        <w:ind w:hanging="359"/>
+        <w:contextualSpacing/>
+      </w:pPr>
+      <w:r>
+        <w:t>Whether 10 puzzles might be too much to complete</w:t>
+      </w:r>
+    </w:p>
+    <w:p>
+      <w:pPr>
+        <w:numPr>
+          <w:ilvl w:val="0"/>
+          <w:numId w:val="2"/>
+        </w:numPr>
+        <w:ind w:hanging="359"/>
+        <w:contextualSpacing/>
+        <w:rPr>
+          <w:color w:val="4F81BD" w:themeColor="accent1"/>
+        </w:rPr>
+      </w:pPr>
+      <w:r>
+        <w:rPr>
+          <w:color w:val="4F81BD" w:themeColor="accent1"/>
+        </w:rPr>
+        <w:t>During the first</w:t>
+      </w:r>
+      <w:r>
+        <w:rPr>
+          <w:color w:val="4F81BD" w:themeColor="accent1"/>
+        </w:rPr>
+        <w:t xml:space="preserve"> semester we were able to finish more puzzles than we initially expected so completing the 10 puzzles should not be a problem.</w:t>
+      </w:r>
+    </w:p>
+    <w:p>
+      <w:pPr>
+        <w:numPr>
+          <w:ilvl w:val="0"/>
+          <w:numId w:val="2"/>
+        </w:numPr>
+        <w:ind w:hanging="359"/>
+        <w:contextualSpacing/>
+      </w:pPr>
+      <w:r>
+        <w:t>Failure to address priority conflicts</w:t>
+      </w:r>
+    </w:p>
+    <w:p>
+      <w:pPr>
+        <w:numPr>
+          <w:ilvl w:val="0"/>
+          <w:numId w:val="2"/>
+        </w:numPr>
+        <w:ind w:hanging="359"/>
+        <w:contextualSpacing/>
+        <w:rPr>
+          <w:color w:val="4F81BD" w:themeColor="accent1"/>
+        </w:rPr>
+      </w:pPr>
+      <w:r>
+        <w:rPr>
+          <w:color w:val="4F81BD" w:themeColor="accent1"/>
+        </w:rPr>
+        <w:t xml:space="preserve">We instantiated a </w:t>
+      </w:r>
+      <w:r>
+        <w:rPr>
+          <w:color w:val="4F81BD" w:themeColor="accent1"/>
+        </w:rPr>
+        <w:t>procedure on how to merge, which was strictly adhered so that we didn’t cause conflicts.</w:t>
+      </w:r>
+    </w:p>
+    <w:p>
+      <w:pPr>
+        <w:numPr>
+          <w:ilvl w:val="0"/>
+          <w:numId w:val="2"/>
+        </w:numPr>
+        <w:ind w:hanging="359"/>
+        <w:contextualSpacing/>
+      </w:pPr>
+      <w:r>
+        <w:t>Failure to resolve the responsibilities between team members</w:t>
+      </w:r>
+    </w:p>
+    <w:p>
+      <w:pPr>
+        <w:numPr>
+          <w:ilvl w:val="0"/>
+          <w:numId w:val="2"/>
+        </w:numPr>
+        <w:ind w:hanging="359"/>
+        <w:contextualSpacing/>
+        <w:rPr>
+          <w:color w:val="4F81BD" w:themeColor="accent1"/>
+        </w:rPr>
+      </w:pPr>
+      <w:r>
+        <w:rPr>
+          <w:color w:val="4F81BD" w:themeColor="accent1"/>
+        </w:rPr>
+        <w:t>The appointment of a Scrum M</w:t>
+      </w:r>
+      <w:r>
+        <w:rPr>
+          <w:color w:val="4F81BD" w:themeColor="accent1"/>
+        </w:rPr>
+        <w:t>aster helped. As he had overall authority on all issues between te</w:t>
+      </w:r>
+      <w:r>
+        <w:rPr>
+          <w:color w:val="4F81BD" w:themeColor="accent1"/>
+        </w:rPr>
+        <w:t xml:space="preserve">am members there was a clear </w:t>
+      </w:r>
+      <w:r>
+        <w:rPr>
+          <w:color w:val="4F81BD" w:themeColor="accent1"/>
+        </w:rPr>
+        <w:t xml:space="preserve">chain of command to resolve any disagreements. </w:t>
+      </w:r>
+    </w:p>
+    <w:p>
+      <w:pPr>
+        <w:numPr>
+          <w:ilvl w:val="0"/>
+          <w:numId w:val="2"/>
+        </w:numPr>
+        <w:ind w:hanging="359"/>
+        <w:contextualSpacing/>
+      </w:pPr>
+      <w:r>
+        <w:t>Making sure the project requirements don’t change drastically</w:t>
+      </w:r>
+    </w:p>
+    <w:p>
+      <w:pPr>
+        <w:numPr>
+          <w:ilvl w:val="0"/>
+          <w:numId w:val="2"/>
+        </w:numPr>
+        <w:ind w:hanging="359"/>
+        <w:contextualSpacing/>
+        <w:rPr>
+          <w:color w:val="4F81BD" w:themeColor="accent1"/>
+        </w:rPr>
+      </w:pPr>
+      <w:r>
+        <w:rPr>
+          <w:color w:val="4F81BD" w:themeColor="accent1"/>
+        </w:rPr>
+        <w:t xml:space="preserve">The product owners had a clear vision of the project and any changes have only strengthened the overall design of the </w:t>
+      </w:r>
+      <w:r>
+        <w:rPr>
+          <w:color w:val="4F81BD" w:themeColor="accent1"/>
+        </w:rPr>
+        <w:t xml:space="preserve">project rather </w:t>
+      </w:r>
+      <w:r>
+        <w:rPr>
+          <w:color w:val="4F81BD" w:themeColor="accent1"/>
+        </w:rPr>
+        <w:t xml:space="preserve">than </w:t>
+      </w:r>
+      <w:r>
+        <w:rPr>
+          <w:color w:val="4F81BD" w:themeColor="accent1"/>
+        </w:rPr>
+        <w:t xml:space="preserve">derail it. </w:t>
+      </w:r>
+    </w:p>
+    <w:p>
+      <w:pPr>
+        <w:numPr>
+          <w:ilvl w:val="0"/>
+          <w:numId w:val="2"/>
+        </w:numPr>
+        <w:ind w:hanging="359"/>
+        <w:contextualSpacing/>
+      </w:pPr>
+      <w:r>
+        <w:t>Make sure the communication between team members stays strong at all times</w:t>
+      </w:r>
+    </w:p>
+    <w:p>
+      <w:pPr>
+        <w:numPr>
+          <w:ilvl w:val="0"/>
+          <w:numId w:val="2"/>
+        </w:numPr>
+        <w:ind w:hanging="359"/>
+        <w:contextualSpacing/>
+        <w:rPr>
+          <w:color w:val="4F81BD" w:themeColor="accent1"/>
+        </w:rPr>
+      </w:pPr>
+      <w:r>
+        <w:rPr>
+          <w:color w:val="4F81BD" w:themeColor="accent1"/>
+        </w:rPr>
+        <w:t xml:space="preserve">With </w:t>
+      </w:r>
+      <w:r>
+        <w:rPr>
+          <w:color w:val="4F81BD" w:themeColor="accent1"/>
+        </w:rPr>
+        <w:t xml:space="preserve">frequent </w:t>
+      </w:r>
+      <w:r>
+        <w:rPr>
+          <w:color w:val="4F81BD" w:themeColor="accent1"/>
+        </w:rPr>
+        <w:t>weekly meetings, on site and of</w:t>
+      </w:r>
+      <w:r>
+        <w:rPr>
+          <w:color w:val="4F81BD" w:themeColor="accent1"/>
+        </w:rPr>
+        <w:t>f</w:t>
+      </w:r>
+      <w:r>
+        <w:rPr>
+          <w:color w:val="4F81BD" w:themeColor="accent1"/>
+        </w:rPr>
+        <w:t xml:space="preserve"> site</w:t>
+      </w:r>
+      <w:r>
+        <w:rPr>
+          <w:color w:val="4F81BD" w:themeColor="accent1"/>
+        </w:rPr>
+        <w:t>,</w:t>
+      </w:r>
+      <w:r>
+        <w:rPr>
+          <w:color w:val="4F81BD" w:themeColor="accent1"/>
+        </w:rPr>
+        <w:t xml:space="preserve"> it was easy to keep in contact. Also every one exchanged emails; we created a google drive to</w:t>
+      </w:r>
+      <w:r>
+        <w:rPr>
+          <w:color w:val="4F81BD" w:themeColor="accent1"/>
+        </w:rPr>
+        <w:t xml:space="preserve"> sync our changes, and through </w:t>
+      </w:r>
+      <w:proofErr w:type="spellStart"/>
+      <w:r>
+        <w:rPr>
+          <w:color w:val="4F81BD" w:themeColor="accent1"/>
+        </w:rPr>
+        <w:t>G</w:t>
+      </w:r>
+      <w:r>
+        <w:rPr>
+          <w:color w:val="4F81BD" w:themeColor="accent1"/>
+        </w:rPr>
+        <w:t>ithub</w:t>
+      </w:r>
+      <w:proofErr w:type="spellEnd"/>
+      <w:r>
+        <w:rPr>
+          <w:color w:val="4F81BD" w:themeColor="accent1"/>
+        </w:rPr>
+        <w:t xml:space="preserve"> we can all work remotely on the project.</w:t>
+      </w:r>
+    </w:p>
+    <w:p>
+      <w:pPr>
+        <w:numPr>
+          <w:ilvl w:val="0"/>
+          <w:numId w:val="2"/>
+        </w:numPr>
+        <w:ind w:hanging="359"/>
+        <w:contextualSpacing/>
+      </w:pPr>
+      <w:r>
+        <w:t xml:space="preserve">Trying to find the perfect balance of difficulty for a beginner programmer </w:t>
+      </w:r>
+    </w:p>
+    <w:p>
+      <w:pPr>
+        <w:numPr>
+          <w:ilvl w:val="0"/>
+          <w:numId w:val="2"/>
+        </w:numPr>
+        <w:ind w:hanging="359"/>
+        <w:contextualSpacing/>
+        <w:rPr>
+          <w:color w:val="4F81BD" w:themeColor="accent1"/>
+        </w:rPr>
+      </w:pPr>
+      <w:r>
+        <w:rPr>
+          <w:color w:val="4F81BD" w:themeColor="accent1"/>
+        </w:rPr>
+        <w:t xml:space="preserve">This risk is very tricky as trying to find the balance between fun and educational is very tricky. But we are </w:t>
+      </w:r>
+      <w:r>
+        <w:rPr>
+          <w:color w:val="4F81BD" w:themeColor="accent1"/>
+        </w:rPr>
+        <w:t xml:space="preserve">aiming for the game to be on </w:t>
+      </w:r>
+      <w:r>
+        <w:rPr>
+          <w:color w:val="4F81BD" w:themeColor="accent1"/>
+        </w:rPr>
+        <w:t>the side of si</w:t>
+      </w:r>
+      <w:r>
+        <w:rPr>
+          <w:color w:val="4F81BD" w:themeColor="accent1"/>
+        </w:rPr>
+        <w:t>mplicity. We are hoping to insti</w:t>
+      </w:r>
+      <w:r>
+        <w:rPr>
+          <w:color w:val="4F81BD" w:themeColor="accent1"/>
+        </w:rPr>
+        <w:t>ll the fundamentals of programming rathe</w:t>
+      </w:r>
+      <w:r>
+        <w:rPr>
+          <w:color w:val="4F81BD" w:themeColor="accent1"/>
+        </w:rPr>
+        <w:t>r than showing sample programs you can find online.</w:t>
+      </w:r>
+    </w:p>
+    <w:p>
+      <w:pPr>
+        <w:contextualSpacing/>
         <w:rPr>
           <w:color w:val="FF0000"/>
         </w:rPr>
-        <w:t>(Changes Are in red feel free to change in any way you wish)</w:t>
-      </w:r>
-    </w:p>
-    <w:p>
-      <w:r>
-        <w:t>1- Project/Game Name: CodeEscape</w:t>
-      </w:r>
-    </w:p>
-    <w:p>
-      <w:r>
-        <w:t>The name of the game is based on how the in-game character must learn Java to escape from a dungeon.</w:t>
-      </w:r>
-    </w:p>
-    <w:p/>
-    <w:p>
-      <w:r>
-        <w:t>2- Product Owners: Ernie Ledezma and Dani Odicho</w:t>
-      </w:r>
-    </w:p>
-    <w:p>
-      <w:r>
-        <w:t xml:space="preserve">    Scrum Master: Tariq Rafiq</w:t>
-      </w:r>
-    </w:p>
-    <w:p>
-      <w:r>
-        <w:t xml:space="preserve">    Team Members: </w:t>
-      </w:r>
-      <w:r>
+      </w:pPr>
+    </w:p>
+    <w:p>
+      <w:pPr>
+        <w:contextualSpacing/>
         <w:rPr>
           <w:color w:val="FF0000"/>
         </w:rPr>
-        <w:t>(Abel Lawal 1</w:t>
-      </w:r>
-      <w:r>
+      </w:pPr>
+    </w:p>
+    <w:p>
+      <w:pPr>
+        <w:contextualSpacing/>
         <w:rPr>
           <w:color w:val="FF0000"/>
-          <w:vertAlign w:val="superscript"/>
-        </w:rPr>
-        <w:t>st</w:t>
-      </w:r>
-      <w:r>
-        <w:rPr>
-          <w:color w:val="FF0000"/>
-          <w:vertAlign w:val="superscript"/>
+        </w:rPr>
+      </w:pPr>
+    </w:p>
+    <w:p>
+      <w:pPr>
+        <w:contextualSpacing/>
+        <w:rPr>
+          <w:color w:val="auto"/>
+        </w:rPr>
+      </w:pPr>
+      <w:r>
+        <w:rPr>
+          <w:color w:val="auto"/>
+        </w:rPr>
+        <w:t>New Risks for Semester 2</w:t>
+      </w:r>
+    </w:p>
+    <w:p>
+      <w:pPr>
+        <w:contextualSpacing/>
+        <w:rPr>
+          <w:color w:val="auto"/>
+        </w:rPr>
+      </w:pPr>
+      <w:r>
+        <w:rPr>
+          <w:color w:val="auto"/>
         </w:rPr>
         <w:t xml:space="preserve"> </w:t>
       </w:r>
-      <w:r>
-        <w:rPr>
-          <w:color w:val="FF0000"/>
-        </w:rPr>
-        <w:t xml:space="preserve">) </w:t>
-      </w:r>
-      <w:r>
-        <w:t>Oscar Lugo, Jose Pech, Abel Lawal, Kasun Hettiarachchi, and J</w:t>
-      </w:r>
-      <w:r>
-        <w:fldChar w:fldCharType="begin"/>
-      </w:r>
-      <w:r>
-        <w:instrText xml:space="preserve"> HYPERLINK "https://moodle.csun.edu/user/view.php?id=15821&amp;course=67604" \h </w:instrText>
-      </w:r>
-      <w:r>
-        <w:fldChar w:fldCharType="separate"/>
-      </w:r>
-      <w:r>
-        <w:t xml:space="preserve">oseph  </w:t>
-      </w:r>
-    </w:p>
-    <w:p>
-      <w:r>
-        <w:t xml:space="preserve">                               Pena</w:t>
-      </w:r>
-      <w:r>
-        <w:fldChar w:fldCharType="end"/>
-      </w:r>
-      <w:r>
-        <w:t>.</w:t>
-      </w:r>
-    </w:p>
-    <w:p/>
-    <w:p>
-      <w:r>
-        <w:rPr>
-          <w:color w:val="FF0000"/>
-        </w:rPr>
-        <w:t xml:space="preserve">(Delete This) </w:t>
-      </w:r>
-      <w:r>
-        <w:t>Professor James T. Bible might be brought on as a consultant for this project.</w:t>
-      </w:r>
-    </w:p>
-    <w:p/>
-    <w:p>
-      <w:r>
-        <w:t>3- The objective of this project is to create a first-person game which will assist players in learning the basics of Java. The potential customers for this product will be students who are taking an introductory course in Java and for those who are interested in learning the language. Normally, Java is learned through the classroom or through online guides. This product can be very useful to the customer, since it offers a different and fun manner in which to learn a programming language.</w:t>
-      </w:r>
-    </w:p>
-    <w:p/>
-    <w:p>
-      <w:pPr>
-        <w:rPr>
-          <w:color w:val="FF0000"/>
-        </w:rPr>
-      </w:pPr>
-      <w:r>
-        <w:rPr>
-          <w:color w:val="FF0000"/>
-        </w:rPr>
-        <w:t>(The objective of this project is to create an education</w:t>
-      </w:r>
-      <w:r>
-        <w:rPr>
-          <w:color w:val="FF0000"/>
-        </w:rPr>
-        <w:t>al</w:t>
-      </w:r>
-      <w:r>
-        <w:rPr>
-          <w:color w:val="FF0000"/>
-        </w:rPr>
-        <w:t xml:space="preserve"> first-person game that will teach players the basics of java. The expected customer’s for this product will be students who are taking an introductory course in Java and for those who are interested in learning the language. Normally, Java is learned through the classroom or through online guides. This product can be very useful to the customer, since it offers a different, scary and fun manner in which to learn a programming language.</w:t>
-      </w:r>
-      <w:r>
-        <w:rPr>
-          <w:color w:val="FF0000"/>
-        </w:rPr>
-        <w:t>)</w:t>
-      </w:r>
-    </w:p>
-    <w:p/>
-    <w:p>
-      <w:r>
-        <w:t xml:space="preserve">4- </w:t>
-      </w:r>
-      <w:r>
-        <w:rPr>
-          <w:color w:val="FF0000"/>
-        </w:rPr>
-        <w:t>(These are the characteristics:)</w:t>
-      </w:r>
-    </w:p>
-    <w:p/>
-    <w:p>
-      <w:pPr>
-        <w:numPr>
-          <w:ilvl w:val="0"/>
-          <w:numId w:val="3"/>
+    </w:p>
+    <w:p>
+      <w:pPr>
+        <w:numPr>
+          <w:ilvl w:val="0"/>
+          <w:numId w:val="2"/>
         </w:numPr>
         <w:ind w:hanging="359"/>
         <w:contextualSpacing/>
-      </w:pPr>
-      <w:r>
-        <w:t>The game shall be made for the PC platform</w:t>
-      </w:r>
-    </w:p>
-    <w:p>
-      <w:pPr>
-        <w:numPr>
-          <w:ilvl w:val="0"/>
-          <w:numId w:val="3"/>
+        <w:rPr>
+          <w:color w:val="auto"/>
+        </w:rPr>
+      </w:pPr>
+      <w:r>
+        <w:rPr>
+          <w:color w:val="auto"/>
+        </w:rPr>
+        <w:t xml:space="preserve">The project not being finished in time. </w:t>
+      </w:r>
+    </w:p>
+    <w:p>
+      <w:pPr>
+        <w:numPr>
+          <w:ilvl w:val="0"/>
+          <w:numId w:val="2"/>
         </w:numPr>
         <w:ind w:hanging="359"/>
         <w:contextualSpacing/>
-      </w:pPr>
-      <w:r>
-        <w:t>The game shall be made using the Unity Game Engine</w:t>
-      </w:r>
-      <w:r>
-        <w:t xml:space="preserve">, </w:t>
-      </w:r>
-      <w:r>
-        <w:rPr>
-          <w:color w:val="FF0000"/>
-        </w:rPr>
-        <w:t>blendr.</w:t>
-      </w:r>
-    </w:p>
-    <w:p>
-      <w:pPr>
-        <w:numPr>
-          <w:ilvl w:val="0"/>
-          <w:numId w:val="3"/>
+        <w:rPr>
+          <w:color w:val="auto"/>
+        </w:rPr>
+      </w:pPr>
+      <w:r>
+        <w:rPr>
+          <w:color w:val="auto"/>
+        </w:rPr>
+        <w:t>Not being able to add enough details on each level.</w:t>
+      </w:r>
+    </w:p>
+    <w:p>
+      <w:pPr>
+        <w:numPr>
+          <w:ilvl w:val="0"/>
+          <w:numId w:val="2"/>
         </w:numPr>
         <w:ind w:hanging="359"/>
         <w:contextualSpacing/>
-      </w:pPr>
-      <w:r>
-        <w:t>The game shall be programmed in C#</w:t>
-      </w:r>
-    </w:p>
-    <w:p>
-      <w:pPr>
-        <w:numPr>
-          <w:ilvl w:val="0"/>
-          <w:numId w:val="3"/>
-        </w:numPr>
-        <w:ind w:hanging="359"/>
-        <w:contextualSpacing/>
-      </w:pPr>
-      <w:r>
-        <w:t>The game shall have 10 puzzles/tasks for the player to complete</w:t>
-      </w:r>
-    </w:p>
-    <w:p>
-      <w:pPr>
-        <w:numPr>
-          <w:ilvl w:val="0"/>
-          <w:numId w:val="3"/>
-        </w:numPr>
-        <w:ind w:hanging="359"/>
-        <w:contextualSpacing/>
-      </w:pPr>
-      <w:r>
-        <w:t>The game should teach the gamer the basics of Java programming</w:t>
-      </w:r>
-    </w:p>
-    <w:p/>
-    <w:p>
-      <w:r>
-        <w:t xml:space="preserve">These requirements will be expanded upon throughout the duration of the project. It is also possible that there will be more requirements added if time allows. </w:t>
-      </w:r>
-    </w:p>
-    <w:p/>
-    <w:p>
-      <w:r>
-        <w:t xml:space="preserve">5- For the </w:t>
-      </w:r>
-      <w:r>
-        <w:rPr>
-          <w:color w:val="FF0000"/>
-        </w:rPr>
-        <w:t>second</w:t>
-      </w:r>
-      <w:r>
-        <w:t xml:space="preserve"> semester, these tasks should be accomplished:</w:t>
-      </w:r>
-    </w:p>
-    <w:p>
-      <w:pPr>
-        <w:pStyle w:val="ListParagraph"/>
-        <w:numPr>
-          <w:ilvl w:val="0"/>
-          <w:numId w:val="5"/>
-        </w:numPr>
-        <w:rPr>
-          <w:color w:val="FF0000"/>
-        </w:rPr>
-      </w:pPr>
-      <w:r>
-        <w:rPr>
-          <w:color w:val="FF0000"/>
-        </w:rPr>
-        <w:t>Complete the remaining 5 puzzles.</w:t>
-      </w:r>
-    </w:p>
-    <w:p>
-      <w:pPr>
-        <w:pStyle w:val="ListParagraph"/>
-        <w:numPr>
-          <w:ilvl w:val="0"/>
-          <w:numId w:val="5"/>
-        </w:numPr>
-        <w:rPr>
-          <w:color w:val="FF0000"/>
-        </w:rPr>
-      </w:pPr>
-      <w:r>
-        <w:rPr>
-          <w:color w:val="FF0000"/>
-        </w:rPr>
-        <w:t>Polish both the artwork of game and the UI</w:t>
-      </w:r>
-    </w:p>
-    <w:p>
-      <w:pPr>
-        <w:pStyle w:val="ListParagraph"/>
-        <w:numPr>
-          <w:ilvl w:val="0"/>
-          <w:numId w:val="5"/>
-        </w:numPr>
-        <w:rPr>
-          <w:color w:val="FF0000"/>
-        </w:rPr>
-      </w:pPr>
-      <w:r>
-        <w:rPr>
-          <w:color w:val="FF0000"/>
-        </w:rPr>
-        <w:lastRenderedPageBreak/>
-        <w:t>Add more cut-scenes (if time allows)</w:t>
-      </w:r>
-    </w:p>
-    <w:p>
-      <w:pPr>
-        <w:pStyle w:val="ListParagraph"/>
-        <w:numPr>
-          <w:ilvl w:val="0"/>
-          <w:numId w:val="5"/>
-        </w:numPr>
-        <w:rPr>
-          <w:color w:val="FF0000"/>
-        </w:rPr>
-      </w:pPr>
-      <w:r>
-        <w:rPr>
-          <w:color w:val="FF0000"/>
-        </w:rPr>
-        <w:t>Add voice acting to certain scenes</w:t>
-      </w:r>
-    </w:p>
-    <w:p>
-      <w:pPr>
-        <w:pStyle w:val="ListParagraph"/>
-        <w:numPr>
-          <w:ilvl w:val="0"/>
-          <w:numId w:val="5"/>
-        </w:numPr>
-        <w:rPr>
-          <w:color w:val="FF0000"/>
-        </w:rPr>
-      </w:pPr>
-      <w:r>
-        <w:rPr>
-          <w:color w:val="FF0000"/>
-        </w:rPr>
-        <w:t>Adding hints and quizzes to existing puzzles.</w:t>
-      </w:r>
-    </w:p>
-    <w:p/>
-    <w:p>
-      <w:pPr>
-        <w:rPr>
-          <w:color w:val="FF0000"/>
-        </w:rPr>
-      </w:pPr>
-      <w:r>
-        <w:rPr>
-          <w:color w:val="FF0000"/>
-        </w:rPr>
-        <w:t xml:space="preserve">The second half of the semester will be used to finish the game. This includes finishing the rest of the planned 10 puzzles. But in addition to this it includes fleshing out the game. This will be accomplished by adding hints and quizzes, cut-scenes and voice acting to complete the video game experience. In the same fashion as the first semester tasks will be assigned to individual members each sprint and then be compiled into a finished product. Towards the end of the semester the focus will shift towards testing and quality control of the software product. </w:t>
-      </w:r>
-    </w:p>
-    <w:p/>
-    <w:p>
-      <w:pPr>
-        <w:rPr>
-          <w:color w:val="FF0000"/>
-        </w:rPr>
-      </w:pPr>
-      <w:r>
-        <w:t xml:space="preserve">6- </w:t>
-      </w:r>
-      <w:r>
-        <w:rPr>
-          <w:color w:val="FF0000"/>
-        </w:rPr>
-        <w:t>Tariq please enter roughly the amount SLOC remaining and also the number that has been completed.</w:t>
-      </w:r>
-    </w:p>
-    <w:p>
-      <w:pPr>
-        <w:rPr>
-          <w:color w:val="FF0000"/>
-        </w:rPr>
-      </w:pPr>
-    </w:p>
-    <w:p>
-      <w:pPr>
-        <w:rPr>
-          <w:color w:val="FF0000"/>
-        </w:rPr>
-      </w:pPr>
-      <w:r>
-        <w:rPr>
-          <w:color w:val="FF0000"/>
-        </w:rPr>
-        <w:t>Fir</w:t>
-      </w:r>
-      <w:r>
-        <w:rPr>
-          <w:color w:val="FF0000"/>
-        </w:rPr>
-        <w:t xml:space="preserve">st semester Estimate was 6 </w:t>
-      </w:r>
-      <w:r>
-        <w:rPr>
-          <w:color w:val="FF0000"/>
-        </w:rPr>
-        <w:t>-</w:t>
-      </w:r>
-      <w:r>
-        <w:rPr>
-          <w:color w:val="FF0000"/>
-        </w:rPr>
-        <w:t xml:space="preserve"> </w:t>
-      </w:r>
-      <w:r>
-        <w:rPr>
-          <w:color w:val="FF0000"/>
-        </w:rPr>
-        <w:t xml:space="preserve">15 KSLOC the actual amount is </w:t>
-      </w:r>
-    </w:p>
-    <w:p/>
-    <w:p>
-      <w:r>
-        <w:t>7- Potential Risks are:</w:t>
-      </w:r>
-    </w:p>
-    <w:p>
-      <w:pPr>
-        <w:rPr>
-          <w:color w:val="FF0000"/>
-        </w:rPr>
-      </w:pPr>
-      <w:r>
-        <w:rPr>
-          <w:color w:val="FF0000"/>
-        </w:rPr>
-        <w:t>(Status in red)</w:t>
-      </w:r>
-    </w:p>
-    <w:p>
-      <w:pPr>
-        <w:numPr>
-          <w:ilvl w:val="0"/>
-          <w:numId w:val="2"/>
-        </w:numPr>
-        <w:ind w:hanging="359"/>
-        <w:contextualSpacing/>
-      </w:pPr>
-      <w:r>
-        <w:t>Whether each project member has enough time to work on their assignment during the course of the sprints</w:t>
-      </w:r>
-    </w:p>
-    <w:p>
-      <w:pPr>
-        <w:numPr>
-          <w:ilvl w:val="0"/>
-          <w:numId w:val="2"/>
-        </w:numPr>
-        <w:ind w:hanging="359"/>
-        <w:contextualSpacing/>
-        <w:rPr>
-          <w:color w:val="FF0000"/>
-        </w:rPr>
-      </w:pPr>
-      <w:r>
-        <w:rPr>
-          <w:color w:val="FF0000"/>
-        </w:rPr>
-        <w:t xml:space="preserve">Over the course of the semester each project member’s time </w:t>
-      </w:r>
-      <w:r>
-        <w:rPr>
-          <w:color w:val="FF0000"/>
-        </w:rPr>
-        <w:t xml:space="preserve">availability changed gradually, however any time a member was running behind we just informed our scrum master and things were moved around. Sometimes it meant that tasks were modified or that the schedule was altered. </w:t>
-      </w:r>
-    </w:p>
-    <w:p>
-      <w:pPr>
-        <w:numPr>
-          <w:ilvl w:val="0"/>
-          <w:numId w:val="2"/>
-        </w:numPr>
-        <w:ind w:hanging="359"/>
-        <w:contextualSpacing/>
-      </w:pPr>
-      <w:r>
-        <w:t>Finding adequate time to meet with team members outside of the lab sessions</w:t>
-      </w:r>
-    </w:p>
-    <w:p>
-      <w:pPr>
-        <w:numPr>
-          <w:ilvl w:val="0"/>
-          <w:numId w:val="2"/>
-        </w:numPr>
-        <w:ind w:hanging="359"/>
-        <w:contextualSpacing/>
-        <w:rPr>
-          <w:color w:val="FF0000"/>
-        </w:rPr>
-      </w:pPr>
-      <w:r>
-        <w:rPr>
-          <w:color w:val="FF0000"/>
-        </w:rPr>
-        <w:t>Last semester everyone’s availability was pretty similar and we were able to meet weekly for</w:t>
-      </w:r>
-      <w:r>
-        <w:rPr>
-          <w:color w:val="FF0000"/>
-        </w:rPr>
-        <w:t xml:space="preserve"> “</w:t>
-      </w:r>
-      <w:r>
-        <w:rPr>
-          <w:color w:val="FF0000"/>
-        </w:rPr>
-        <w:t>wing</w:t>
-      </w:r>
-      <w:r>
-        <w:rPr>
-          <w:color w:val="FF0000"/>
-        </w:rPr>
-        <w:t>-</w:t>
-      </w:r>
-      <w:r>
-        <w:rPr>
-          <w:color w:val="FF0000"/>
-        </w:rPr>
-        <w:t xml:space="preserve">stop” meetings. </w:t>
-      </w:r>
-    </w:p>
-    <w:p>
-      <w:pPr>
-        <w:numPr>
-          <w:ilvl w:val="0"/>
-          <w:numId w:val="2"/>
-        </w:numPr>
-        <w:ind w:hanging="359"/>
-        <w:contextualSpacing/>
-      </w:pPr>
-      <w:r>
-        <w:t>How long it will take for Unity and C# to be learned</w:t>
-      </w:r>
-    </w:p>
-    <w:p>
-      <w:pPr>
-        <w:numPr>
-          <w:ilvl w:val="0"/>
-          <w:numId w:val="2"/>
-        </w:numPr>
-        <w:ind w:hanging="359"/>
-        <w:contextualSpacing/>
-        <w:rPr>
-          <w:color w:val="FF0000"/>
-        </w:rPr>
-      </w:pPr>
-      <w:r>
-        <w:rPr>
-          <w:color w:val="FF0000"/>
-        </w:rPr>
-        <w:t xml:space="preserve">Unity and C# were learned pretty quickly. There are numerous tutorials on </w:t>
-      </w:r>
-      <w:r>
-        <w:rPr>
-          <w:color w:val="FF0000"/>
-        </w:rPr>
-        <w:t>YouTube</w:t>
-      </w:r>
-      <w:r>
-        <w:rPr>
-          <w:color w:val="FF0000"/>
-        </w:rPr>
-        <w:t xml:space="preserve"> for </w:t>
-      </w:r>
-      <w:r>
-        <w:rPr>
-          <w:color w:val="FF0000"/>
-        </w:rPr>
-        <w:t>Unity which really helped. C# is very similar to Java so the learning curve was not too bad.</w:t>
-      </w:r>
-    </w:p>
-    <w:p>
-      <w:pPr>
-        <w:numPr>
-          <w:ilvl w:val="0"/>
-          <w:numId w:val="2"/>
-        </w:numPr>
-        <w:ind w:hanging="359"/>
-        <w:contextualSpacing/>
-      </w:pPr>
-      <w:r>
-        <w:t>Whether 10 puzzles might be too much to complete</w:t>
-      </w:r>
-    </w:p>
-    <w:p>
-      <w:pPr>
-        <w:numPr>
-          <w:ilvl w:val="0"/>
-          <w:numId w:val="2"/>
-        </w:numPr>
-        <w:ind w:hanging="359"/>
-        <w:contextualSpacing/>
-        <w:rPr>
-          <w:color w:val="FF0000"/>
-        </w:rPr>
-      </w:pPr>
-      <w:r>
-        <w:rPr>
-          <w:color w:val="FF0000"/>
-        </w:rPr>
-        <w:t>This semester we were able to finish more puzzles than we initially expected so completing</w:t>
-      </w:r>
-      <w:r>
-        <w:rPr>
-          <w:color w:val="FF0000"/>
-        </w:rPr>
-        <w:t xml:space="preserve"> the 10 puzzles should not be a problem.</w:t>
-      </w:r>
-    </w:p>
-    <w:p>
-      <w:pPr>
-        <w:numPr>
-          <w:ilvl w:val="0"/>
-          <w:numId w:val="2"/>
-        </w:numPr>
-        <w:ind w:hanging="359"/>
-        <w:contextualSpacing/>
-      </w:pPr>
-      <w:r>
-        <w:t>Failure to address priority conflicts</w:t>
-      </w:r>
-    </w:p>
-    <w:p>
-      <w:pPr>
-        <w:numPr>
-          <w:ilvl w:val="0"/>
-          <w:numId w:val="2"/>
-        </w:numPr>
-        <w:ind w:hanging="359"/>
-        <w:contextualSpacing/>
-        <w:rPr>
-          <w:color w:val="FF0000"/>
-        </w:rPr>
-      </w:pPr>
-      <w:r>
-        <w:rPr>
-          <w:color w:val="FF0000"/>
-        </w:rPr>
-        <w:t xml:space="preserve">We instantiated a </w:t>
-      </w:r>
-      <w:r>
-        <w:rPr>
-          <w:color w:val="FF0000"/>
-        </w:rPr>
-        <w:t>procedure on how to merge, which was strictly adhered so that we didn’t cause conflicts.</w:t>
-      </w:r>
-    </w:p>
-    <w:p>
-      <w:pPr>
-        <w:numPr>
-          <w:ilvl w:val="0"/>
-          <w:numId w:val="2"/>
-        </w:numPr>
-        <w:ind w:hanging="359"/>
-        <w:contextualSpacing/>
-      </w:pPr>
-      <w:r>
-        <w:t>Failure to resolve the responsibilities between team members</w:t>
-      </w:r>
-    </w:p>
-    <w:p>
-      <w:pPr>
-        <w:numPr>
-          <w:ilvl w:val="0"/>
-          <w:numId w:val="2"/>
-        </w:numPr>
-        <w:ind w:hanging="359"/>
-        <w:contextualSpacing/>
-        <w:rPr>
-          <w:color w:val="FF0000"/>
-        </w:rPr>
-      </w:pPr>
-      <w:r>
-        <w:rPr>
-          <w:color w:val="FF0000"/>
-        </w:rPr>
-        <w:t xml:space="preserve">The appointment of a scrum master helped. As he had overall authority on all issues between team members there was a clear of chain of command to resolve any disagreements. </w:t>
-      </w:r>
-    </w:p>
-    <w:p>
-      <w:pPr>
-        <w:numPr>
-          <w:ilvl w:val="0"/>
-          <w:numId w:val="2"/>
-        </w:numPr>
-        <w:ind w:hanging="359"/>
-        <w:contextualSpacing/>
-      </w:pPr>
-      <w:r>
-        <w:t>Making sure the project requirements don’t change drastically</w:t>
-      </w:r>
-    </w:p>
-    <w:p>
-      <w:pPr>
-        <w:numPr>
-          <w:ilvl w:val="0"/>
-          <w:numId w:val="2"/>
-        </w:numPr>
-        <w:ind w:hanging="359"/>
-        <w:contextualSpacing/>
-        <w:rPr>
-          <w:color w:val="FF0000"/>
-        </w:rPr>
-      </w:pPr>
-      <w:r>
-        <w:rPr>
-          <w:color w:val="FF0000"/>
-        </w:rPr>
-        <w:t xml:space="preserve">The product owners had a clear vision of the project and any changes have only strengthened the overall design of the </w:t>
-      </w:r>
-      <w:r>
-        <w:rPr>
-          <w:color w:val="FF0000"/>
-        </w:rPr>
-        <w:t xml:space="preserve">project rather derail it. </w:t>
-      </w:r>
-    </w:p>
-    <w:p>
-      <w:pPr>
-        <w:numPr>
-          <w:ilvl w:val="0"/>
-          <w:numId w:val="2"/>
-        </w:numPr>
-        <w:ind w:hanging="359"/>
-        <w:contextualSpacing/>
-      </w:pPr>
-      <w:r>
-        <w:lastRenderedPageBreak/>
-        <w:t>Make sure the communication between team members stays strong at all times</w:t>
-      </w:r>
-    </w:p>
-    <w:p>
-      <w:pPr>
-        <w:numPr>
-          <w:ilvl w:val="0"/>
-          <w:numId w:val="2"/>
-        </w:numPr>
-        <w:ind w:hanging="359"/>
-        <w:contextualSpacing/>
-        <w:rPr>
-          <w:color w:val="FF0000"/>
-        </w:rPr>
-      </w:pPr>
-      <w:r>
-        <w:rPr>
-          <w:color w:val="FF0000"/>
-        </w:rPr>
-        <w:t>With frequently weekly meetings, on site and of site it was easy to keep in contact. Also every one exchanged emails; we created a google drive to sync our changes, and through github we can all work remotely on the project.</w:t>
-      </w:r>
-    </w:p>
-    <w:p>
-      <w:pPr>
-        <w:numPr>
-          <w:ilvl w:val="0"/>
-          <w:numId w:val="2"/>
-        </w:numPr>
-        <w:ind w:hanging="359"/>
-        <w:contextualSpacing/>
-      </w:pPr>
-      <w:r>
-        <w:t xml:space="preserve">Trying to find the perfect balance of difficulty for a beginner programmer </w:t>
-      </w:r>
-    </w:p>
-    <w:p>
-      <w:pPr>
-        <w:numPr>
-          <w:ilvl w:val="0"/>
-          <w:numId w:val="2"/>
-        </w:numPr>
-        <w:ind w:hanging="359"/>
-        <w:contextualSpacing/>
-        <w:rPr>
-          <w:color w:val="FF0000"/>
-        </w:rPr>
-      </w:pPr>
-      <w:r>
-        <w:rPr>
-          <w:color w:val="FF0000"/>
-        </w:rPr>
-        <w:t>This risk is very tricky as trying to find the balance between fun and educational is very tricky. But we are erring or the side of simplicity. We are hoping to install the fundamentals of programming rather than showing a sample program.</w:t>
-      </w:r>
-    </w:p>
-    <w:p>
-      <w:pPr>
-        <w:contextualSpacing/>
-        <w:rPr>
-          <w:color w:val="FF0000"/>
-        </w:rPr>
-      </w:pPr>
-    </w:p>
-    <w:p>
-      <w:pPr>
-        <w:contextualSpacing/>
-        <w:rPr>
-          <w:color w:val="FF0000"/>
-        </w:rPr>
-      </w:pPr>
-      <w:r>
-        <w:rPr>
-          <w:color w:val="FF0000"/>
-        </w:rPr>
-        <w:t>New Risks for Semester 2</w:t>
-      </w:r>
-    </w:p>
-    <w:p>
-      <w:pPr>
-        <w:contextualSpacing/>
-        <w:rPr>
-          <w:color w:val="FF0000"/>
-        </w:rPr>
-      </w:pPr>
-      <w:r>
-        <w:rPr>
-          <w:color w:val="FF0000"/>
-        </w:rPr>
-        <w:t xml:space="preserve"> </w:t>
-      </w:r>
-    </w:p>
-    <w:p>
-      <w:pPr>
-        <w:numPr>
-          <w:ilvl w:val="0"/>
-          <w:numId w:val="2"/>
-        </w:numPr>
-        <w:ind w:hanging="359"/>
-        <w:contextualSpacing/>
-      </w:pPr>
-      <w:r>
-        <w:rPr>
-          <w:color w:val="FF0000"/>
-        </w:rPr>
-        <w:t xml:space="preserve">The project not being finished in time. </w:t>
-      </w:r>
-    </w:p>
-    <w:p>
-      <w:pPr>
-        <w:numPr>
-          <w:ilvl w:val="0"/>
-          <w:numId w:val="2"/>
-        </w:numPr>
-        <w:ind w:hanging="359"/>
-        <w:contextualSpacing/>
-      </w:pPr>
-      <w:r>
-        <w:rPr>
-          <w:color w:val="FF0000"/>
+        <w:rPr>
+          <w:color w:val="auto"/>
+        </w:rPr>
+      </w:pPr>
+      <w:r>
+        <w:rPr>
+          <w:color w:val="auto"/>
         </w:rPr>
         <w:t>Team member’s availability being different this semester and team members not being able to meet adequately outside of lab.</w:t>
       </w:r>
@@ -897,54 +1077,108 @@
     <w:p>
       <w:pPr>
         <w:rPr>
-          <w:color w:val="FF0000"/>
-        </w:rPr>
-      </w:pPr>
-      <w:r>
-        <w:rPr>
-          <w:color w:val="FF0000"/>
+          <w:color w:val="auto"/>
+        </w:rPr>
+      </w:pPr>
+      <w:r>
+        <w:rPr>
+          <w:color w:val="auto"/>
         </w:rPr>
         <w:t>9. The progress of t</w:t>
       </w:r>
       <w:r>
         <w:rPr>
-          <w:color w:val="FF0000"/>
-        </w:rPr>
-        <w:t xml:space="preserve">he project is tracked using a variety of tools, such as the MIT schedule and the transcribing the meeting notes taken every sprint meeting, into sprint retrospectives. </w:t>
-      </w:r>
-    </w:p>
-    <w:p>
-      <w:pPr>
-        <w:rPr>
-          <w:color w:val="FF0000"/>
-        </w:rPr>
-      </w:pPr>
-    </w:p>
-    <w:p>
-      <w:pPr>
-        <w:rPr>
-          <w:color w:val="FF0000"/>
-        </w:rPr>
-      </w:pPr>
-      <w:r>
-        <w:rPr>
-          <w:color w:val="FF0000"/>
-        </w:rPr>
-        <w:t xml:space="preserve">10. The process from the first semester seems to be working well. The one level each sprint gives us a playable level very quickly. </w:t>
-      </w:r>
-      <w:r>
-        <w:rPr>
-          <w:color w:val="FF0000"/>
-        </w:rPr>
-        <w:t xml:space="preserve">It should also give us enough time to polish the levels by improving artwork and playability. Therefore we will keep the same procedure but we will constantly be evaluating the procedures to make sure that they are working effectively. </w:t>
+          <w:color w:val="auto"/>
+        </w:rPr>
+        <w:t xml:space="preserve">he project is tracked using a variety of tools, such as the MIT schedule and transcribing the meeting notes taken </w:t>
+      </w:r>
+      <w:r>
+        <w:rPr>
+          <w:color w:val="auto"/>
+        </w:rPr>
+        <w:t xml:space="preserve">during </w:t>
+      </w:r>
+      <w:r>
+        <w:rPr>
+          <w:color w:val="auto"/>
+        </w:rPr>
+        <w:t>every sprint meeting</w:t>
+      </w:r>
+      <w:r>
+        <w:rPr>
+          <w:color w:val="auto"/>
+        </w:rPr>
+        <w:t>.</w:t>
+      </w:r>
+      <w:r>
+        <w:rPr>
+          <w:color w:val="auto"/>
+        </w:rPr>
+        <w:t xml:space="preserve"> </w:t>
+      </w:r>
+      <w:r>
+        <w:rPr>
+          <w:color w:val="auto"/>
+        </w:rPr>
+        <w:t>Details are also being kept in the Sprint Retrospective document in the PAL.</w:t>
+      </w:r>
+    </w:p>
+    <w:p>
+      <w:pPr>
+        <w:rPr>
+          <w:color w:val="auto"/>
+        </w:rPr>
+      </w:pPr>
+    </w:p>
+    <w:p>
+      <w:pPr>
+        <w:rPr>
+          <w:color w:val="auto"/>
+        </w:rPr>
+      </w:pPr>
+      <w:r>
+        <w:rPr>
+          <w:color w:val="auto"/>
+        </w:rPr>
+        <w:t>10. The process from the first sem</w:t>
+      </w:r>
+      <w:r>
+        <w:rPr>
+          <w:color w:val="auto"/>
+        </w:rPr>
+        <w:t>ester seems to be working well. Each team member is handling one aspect of the game. To illustrate, a team member who was working on animations during the first semester will continue to work on animations during this semester as well. We are able to complete a playable level during each sprint.</w:t>
+      </w:r>
+      <w:r>
+        <w:rPr>
+          <w:color w:val="auto"/>
+        </w:rPr>
+        <w:t xml:space="preserve"> </w:t>
+      </w:r>
+      <w:r>
+        <w:rPr>
+          <w:color w:val="auto"/>
+        </w:rPr>
+        <w:t>It should also give us enough time to polish the levels by improving artwork and playability. Therefore we will keep the same procedure but we will constantly be evalu</w:t>
       </w:r>
       <w:bookmarkStart w:id="0" w:name="_GoBack"/>
       <w:bookmarkEnd w:id="0"/>
       <w:r>
         <w:rPr>
-          <w:color w:val="FF0000"/>
-        </w:rPr>
-        <w:t xml:space="preserve"> </w:t>
+          <w:color w:val="auto"/>
+        </w:rPr>
+        <w:t xml:space="preserve">ating </w:t>
+      </w:r>
+      <w:r>
+        <w:rPr>
+          <w:color w:val="auto"/>
+        </w:rPr>
+        <w:t>what needs to be done</w:t>
+      </w:r>
+      <w:r>
+        <w:rPr>
+          <w:color w:val="auto"/>
+        </w:rPr>
+        <w:t xml:space="preserve"> to make sure that they are working effectively.  </w:t>
       </w:r>
     </w:p>
     <w:p>

</xml_diff>